<commit_message>
Updated business case and risk
</commit_message>
<xml_diff>
--- a/Documentation/business case.docx
+++ b/Documentation/business case.docx
@@ -5,218 +5,262 @@
     <w:p>
       <w:pPr>
         <w:jc w:val="center"/>
-      </w:pPr>
-      <w:r>
-        <w:rPr>
+        <w:rPr>
+          <w:rFonts w:ascii="Arial" w:hAnsi="Arial" w:cs="Arial"/>
+          <w:sz w:val="20"/>
+          <w:szCs w:val="20"/>
+        </w:rPr>
+      </w:pPr>
+      <w:r>
+        <w:rPr>
+          <w:rFonts w:ascii="Arial" w:hAnsi="Arial" w:cs="Arial"/>
           <w:b/>
-        </w:rPr>
-        <w:t>System Request</w:t>
-      </w:r>
-      <w:r>
-        <w:rPr>
-          <w:rFonts w:hint="eastAsia"/>
+          <w:sz w:val="20"/>
+          <w:szCs w:val="20"/>
+        </w:rPr>
+        <w:t xml:space="preserve">System Request – </w:t>
+      </w:r>
+      <w:r>
+        <w:rPr>
+          <w:rFonts w:ascii="Arial" w:hAnsi="Arial" w:cs="Arial"/>
+          <w:sz w:val="20"/>
+          <w:szCs w:val="20"/>
+        </w:rPr>
+        <w:t>Conference Management System</w:t>
+      </w:r>
+    </w:p>
+    <w:p>
+      <w:pPr>
+        <w:rPr>
+          <w:rFonts w:ascii="Arial" w:hAnsi="Arial" w:cs="Arial"/>
           <w:b/>
+          <w:sz w:val="20"/>
+          <w:szCs w:val="20"/>
+        </w:rPr>
+      </w:pPr>
+    </w:p>
+    <w:p>
+      <w:pPr>
+        <w:ind w:left="1920" w:hanging="1920"/>
+        <w:jc w:val="both"/>
+        <w:rPr>
+          <w:rFonts w:ascii="Arial" w:hAnsi="Arial" w:cs="Arial"/>
+          <w:sz w:val="20"/>
+          <w:szCs w:val="20"/>
+        </w:rPr>
+      </w:pPr>
+      <w:r>
+        <w:rPr>
+          <w:rFonts w:ascii="Arial" w:hAnsi="Arial" w:cs="Arial"/>
+          <w:b/>
+          <w:sz w:val="20"/>
+          <w:szCs w:val="20"/>
+        </w:rPr>
+        <w:t>Business Need:</w:t>
+      </w:r>
+      <w:r>
+        <w:rPr>
+          <w:rFonts w:ascii="Arial" w:hAnsi="Arial" w:cs="Arial"/>
+          <w:b/>
+          <w:sz w:val="20"/>
+          <w:szCs w:val="20"/>
+        </w:rPr>
+        <w:tab/>
+      </w:r>
+      <w:r>
+        <w:rPr>
+          <w:rFonts w:ascii="Arial" w:hAnsi="Arial" w:cs="Arial"/>
+          <w:sz w:val="20"/>
+          <w:szCs w:val="20"/>
+        </w:rPr>
+        <w:t xml:space="preserve">This </w:t>
+      </w:r>
+      <w:r>
+        <w:rPr>
+          <w:rFonts w:ascii="Arial" w:hAnsi="Arial" w:cs="Arial"/>
+          <w:sz w:val="20"/>
+          <w:szCs w:val="20"/>
+        </w:rPr>
+        <w:t xml:space="preserve">software </w:t>
+      </w:r>
+      <w:r>
+        <w:rPr>
+          <w:rFonts w:ascii="Arial" w:hAnsi="Arial" w:cs="Arial"/>
+          <w:sz w:val="20"/>
+          <w:szCs w:val="20"/>
+        </w:rPr>
+        <w:t xml:space="preserve">system is </w:t>
+      </w:r>
+      <w:r>
+        <w:rPr>
+          <w:rFonts w:ascii="Arial" w:hAnsi="Arial" w:cs="Arial"/>
+          <w:sz w:val="20"/>
+          <w:szCs w:val="20"/>
+        </w:rPr>
+        <w:t xml:space="preserve">being developed </w:t>
+      </w:r>
+      <w:r>
+        <w:rPr>
+          <w:rFonts w:ascii="Arial" w:hAnsi="Arial" w:cs="Arial"/>
+          <w:sz w:val="20"/>
+          <w:szCs w:val="20"/>
+        </w:rPr>
+        <w:t>to help conference organizers to cope with the complexity of the refereeing process.</w:t>
+      </w:r>
+    </w:p>
+    <w:p>
+      <w:pPr>
+        <w:ind w:left="1920" w:hanging="1920"/>
+        <w:rPr>
+          <w:rFonts w:ascii="Arial" w:hAnsi="Arial" w:cs="Arial"/>
+          <w:sz w:val="20"/>
+          <w:szCs w:val="20"/>
+        </w:rPr>
+      </w:pPr>
+    </w:p>
+    <w:p>
+      <w:pPr>
+        <w:rPr>
+          <w:rFonts w:ascii="Arial" w:hAnsi="Arial" w:cs="Arial"/>
+          <w:b/>
+          <w:sz w:val="20"/>
+          <w:szCs w:val="20"/>
+        </w:rPr>
+      </w:pPr>
+      <w:r>
+        <w:rPr>
+          <w:rFonts w:ascii="Arial" w:hAnsi="Arial" w:cs="Arial"/>
+          <w:b/>
+          <w:sz w:val="20"/>
+          <w:szCs w:val="20"/>
+        </w:rPr>
+        <w:t>Business Requirements:</w:t>
+      </w:r>
+    </w:p>
+    <w:p>
+      <w:pPr>
+        <w:jc w:val="both"/>
+        <w:rPr>
+          <w:rFonts w:ascii="Arial" w:hAnsi="Arial" w:cs="Arial"/>
+          <w:sz w:val="20"/>
+          <w:szCs w:val="20"/>
+        </w:rPr>
+      </w:pPr>
+      <w:r>
+        <w:rPr>
+          <w:rFonts w:ascii="Arial" w:hAnsi="Arial" w:cs="Arial"/>
+          <w:sz w:val="20"/>
+          <w:szCs w:val="20"/>
+        </w:rPr>
+        <w:t xml:space="preserve">Using this system, </w:t>
+      </w:r>
+      <w:r>
+        <w:rPr>
+          <w:rFonts w:ascii="Arial" w:hAnsi="Arial" w:cs="Arial"/>
+          <w:sz w:val="20"/>
+          <w:szCs w:val="20"/>
+        </w:rPr>
+        <w:t xml:space="preserve">the process of </w:t>
+      </w:r>
+      <w:r>
+        <w:rPr>
+          <w:rFonts w:ascii="Arial" w:hAnsi="Arial" w:cs="Arial"/>
+          <w:sz w:val="20"/>
+          <w:szCs w:val="20"/>
+        </w:rPr>
+        <w:t xml:space="preserve">organizing </w:t>
+      </w:r>
+      <w:r>
+        <w:rPr>
+          <w:rFonts w:ascii="Arial" w:hAnsi="Arial" w:cs="Arial"/>
+          <w:sz w:val="20"/>
+          <w:szCs w:val="20"/>
+        </w:rPr>
+        <w:t>a conference would be simplified. By using the system,</w:t>
+      </w:r>
+      <w:r>
+        <w:rPr>
+          <w:rFonts w:ascii="Arial" w:hAnsi="Arial" w:cs="Arial"/>
+          <w:sz w:val="20"/>
+          <w:szCs w:val="20"/>
         </w:rPr>
         <w:t xml:space="preserve"> </w:t>
       </w:r>
       <w:r>
         <w:rPr>
-          <w:b/>
-        </w:rPr>
-        <w:t>–</w:t>
-      </w:r>
-      <w:r>
-        <w:rPr>
-          <w:rFonts w:hint="eastAsia"/>
-          <w:b/>
-        </w:rPr>
-        <w:t xml:space="preserve"> </w:t>
-      </w:r>
-      <w:r>
-        <w:t>Conference Management System</w:t>
-      </w:r>
-    </w:p>
-    <w:p>
-      <w:pPr>
-        <w:rPr>
-          <w:b/>
-        </w:rPr>
-      </w:pPr>
-    </w:p>
-    <w:p>
-      <w:pPr>
-        <w:ind w:left="1920" w:hanging="1920"/>
-      </w:pPr>
-      <w:r>
-        <w:rPr>
-          <w:b/>
-        </w:rPr>
-        <w:t>Business Need:</w:t>
-      </w:r>
-      <w:r>
-        <w:rPr>
-          <w:rFonts w:hint="eastAsia"/>
-          <w:b/>
-        </w:rPr>
-        <w:tab/>
-      </w:r>
-      <w:r>
-        <w:rPr>
-          <w:rFonts w:hint="eastAsia"/>
-        </w:rPr>
-        <w:t xml:space="preserve">This </w:t>
-      </w:r>
-      <w:r>
-        <w:t xml:space="preserve">software </w:t>
-      </w:r>
-      <w:r>
-        <w:rPr>
-          <w:rFonts w:hint="eastAsia"/>
-        </w:rPr>
-        <w:t xml:space="preserve">system is </w:t>
-      </w:r>
-      <w:r>
-        <w:t xml:space="preserve">being developed </w:t>
-      </w:r>
-      <w:r>
-        <w:rPr>
-          <w:rFonts w:hint="eastAsia"/>
-        </w:rPr>
-        <w:t xml:space="preserve">to help conference </w:t>
-      </w:r>
-      <w:r>
-        <w:t>organizers</w:t>
-      </w:r>
-      <w:r>
-        <w:rPr>
-          <w:rFonts w:hint="eastAsia"/>
-        </w:rPr>
-        <w:t xml:space="preserve"> to cope with the complexity of the refereeing process.</w:t>
-      </w:r>
-    </w:p>
-    <w:p>
-      <w:pPr>
-        <w:ind w:left="1920" w:hanging="1920"/>
-      </w:pPr>
-    </w:p>
-    <w:p>
-      <w:pPr>
-        <w:rPr>
-          <w:b/>
-        </w:rPr>
-      </w:pPr>
-      <w:r>
-        <w:rPr>
-          <w:b/>
-        </w:rPr>
-        <w:t>Business Requirements:</w:t>
-      </w:r>
-    </w:p>
-    <w:p>
-      <w:r>
-        <w:rPr>
-          <w:rFonts w:hint="eastAsia"/>
-        </w:rPr>
-        <w:t xml:space="preserve">Using this system, </w:t>
-      </w:r>
-      <w:r>
-        <w:t xml:space="preserve">the process of </w:t>
-      </w:r>
-      <w:r>
-        <w:t>organizing</w:t>
-      </w:r>
-      <w:r>
-        <w:rPr>
-          <w:rFonts w:hint="eastAsia"/>
-        </w:rPr>
-        <w:t xml:space="preserve"> </w:t>
-      </w:r>
-      <w:r>
-        <w:t xml:space="preserve">a conference </w:t>
-      </w:r>
-      <w:r>
-        <w:rPr>
-          <w:rFonts w:hint="eastAsia"/>
-        </w:rPr>
-        <w:t>would be simplified</w:t>
-      </w:r>
-      <w:r>
-        <w:t>.</w:t>
-      </w:r>
-      <w:r>
-        <w:rPr>
-          <w:rFonts w:hint="eastAsia"/>
-        </w:rPr>
-        <w:t xml:space="preserve"> </w:t>
-      </w:r>
-      <w:r>
-        <w:t>By using the system,</w:t>
-      </w:r>
-      <w:r>
-        <w:rPr>
-          <w:rFonts w:hint="eastAsia"/>
-        </w:rPr>
-        <w:t xml:space="preserve"> </w:t>
-      </w:r>
-      <w:r>
-        <w:t>we can e</w:t>
-      </w:r>
-      <w:r>
-        <w:rPr>
-          <w:rFonts w:hint="eastAsia"/>
-        </w:rPr>
-        <w:t xml:space="preserve">xpect </w:t>
-      </w:r>
-      <w:r>
-        <w:t>some</w:t>
-      </w:r>
-      <w:r>
-        <w:rPr>
-          <w:rFonts w:hint="eastAsia"/>
+          <w:rFonts w:ascii="Arial" w:hAnsi="Arial" w:cs="Arial"/>
+          <w:sz w:val="20"/>
+          <w:szCs w:val="20"/>
+        </w:rPr>
+        <w:t>we can expect some</w:t>
+      </w:r>
+      <w:r>
+        <w:rPr>
+          <w:rFonts w:ascii="Arial" w:hAnsi="Arial" w:cs="Arial"/>
+          <w:sz w:val="20"/>
+          <w:szCs w:val="20"/>
         </w:rPr>
         <w:t xml:space="preserve"> processes, which are c</w:t>
       </w:r>
       <w:r>
         <w:rPr>
-          <w:rFonts w:hint="eastAsia"/>
-        </w:rPr>
-        <w:t xml:space="preserve">urrently conducted manually, </w:t>
-      </w:r>
-      <w:r>
-        <w:t>to</w:t>
-      </w:r>
-      <w:r>
-        <w:rPr>
-          <w:rFonts w:hint="eastAsia"/>
+          <w:rFonts w:ascii="Arial" w:hAnsi="Arial" w:cs="Arial"/>
+          <w:sz w:val="20"/>
+          <w:szCs w:val="20"/>
+        </w:rPr>
+        <w:t>urrently conducted manually, to</w:t>
+      </w:r>
+      <w:r>
+        <w:rPr>
+          <w:rFonts w:ascii="Arial" w:hAnsi="Arial" w:cs="Arial"/>
+          <w:sz w:val="20"/>
+          <w:szCs w:val="20"/>
         </w:rPr>
         <w:t xml:space="preserve"> be performed automatically or</w:t>
       </w:r>
       <w:r>
         <w:rPr>
-          <w:rFonts w:hint="eastAsia"/>
+          <w:rFonts w:ascii="Arial" w:hAnsi="Arial" w:cs="Arial"/>
+          <w:sz w:val="20"/>
+          <w:szCs w:val="20"/>
         </w:rPr>
         <w:t xml:space="preserve"> s</w:t>
       </w:r>
       <w:r>
         <w:rPr>
-          <w:rFonts w:hint="eastAsia"/>
+          <w:rFonts w:ascii="Arial" w:hAnsi="Arial" w:cs="Arial"/>
+          <w:sz w:val="20"/>
+          <w:szCs w:val="20"/>
         </w:rPr>
         <w:t>emi-automatically by the system</w:t>
       </w:r>
       <w:r>
         <w:rPr>
-          <w:rFonts w:hint="eastAsia"/>
+          <w:rFonts w:ascii="Arial" w:hAnsi="Arial" w:cs="Arial"/>
+          <w:sz w:val="20"/>
+          <w:szCs w:val="20"/>
         </w:rPr>
         <w:t xml:space="preserve">. </w:t>
       </w:r>
       <w:r>
         <w:rPr>
-          <w:rFonts w:hint="eastAsia"/>
+          <w:rFonts w:ascii="Arial" w:hAnsi="Arial" w:cs="Arial"/>
+          <w:sz w:val="20"/>
+          <w:szCs w:val="20"/>
         </w:rPr>
         <w:t>The conference management system should have the following key features:</w:t>
       </w:r>
     </w:p>
-    <w:p/>
+    <w:p>
+      <w:pPr>
+        <w:jc w:val="both"/>
+        <w:rPr>
+          <w:rFonts w:ascii="Arial" w:hAnsi="Arial" w:cs="Arial"/>
+          <w:sz w:val="20"/>
+          <w:szCs w:val="20"/>
+        </w:rPr>
+      </w:pPr>
+    </w:p>
     <w:p>
       <w:pPr>
         <w:pStyle w:val="ListParagraph"/>
@@ -224,15 +268,20 @@
           <w:ilvl w:val="0"/>
           <w:numId w:val="1"/>
         </w:numPr>
-      </w:pPr>
-      <w:r>
-        <w:t>M</w:t>
-      </w:r>
-      <w:r>
-        <w:rPr>
-          <w:rFonts w:hint="eastAsia"/>
-        </w:rPr>
-        <w:t>anagement and monitoring of the program committee</w:t>
+        <w:jc w:val="both"/>
+        <w:rPr>
+          <w:rFonts w:ascii="Arial" w:hAnsi="Arial" w:cs="Arial"/>
+          <w:sz w:val="20"/>
+          <w:szCs w:val="20"/>
+        </w:rPr>
+      </w:pPr>
+      <w:r>
+        <w:rPr>
+          <w:rFonts w:ascii="Arial" w:hAnsi="Arial" w:cs="Arial"/>
+          <w:sz w:val="20"/>
+          <w:szCs w:val="20"/>
+        </w:rPr>
+        <w:t>Management and monitoring of the program committee</w:t>
       </w:r>
     </w:p>
     <w:p>
@@ -242,15 +291,20 @@
           <w:ilvl w:val="0"/>
           <w:numId w:val="1"/>
         </w:numPr>
-      </w:pPr>
-      <w:r>
-        <w:rPr>
-          <w:rFonts w:hint="eastAsia"/>
-        </w:rPr>
-        <w:t xml:space="preserve">Sophisticated and flexible management of the access of PC members and referees to paper and conflicts of </w:t>
-      </w:r>
-      <w:r>
-        <w:t>interests</w:t>
+        <w:jc w:val="both"/>
+        <w:rPr>
+          <w:rFonts w:ascii="Arial" w:hAnsi="Arial" w:cs="Arial"/>
+          <w:sz w:val="20"/>
+          <w:szCs w:val="20"/>
+        </w:rPr>
+      </w:pPr>
+      <w:r>
+        <w:rPr>
+          <w:rFonts w:ascii="Arial" w:hAnsi="Arial" w:cs="Arial"/>
+          <w:sz w:val="20"/>
+          <w:szCs w:val="20"/>
+        </w:rPr>
+        <w:t>Sophisticated and flexible management of the access of PC members and referees to paper and conflicts of interests</w:t>
       </w:r>
     </w:p>
     <w:p>
@@ -260,10 +314,18 @@
           <w:ilvl w:val="0"/>
           <w:numId w:val="1"/>
         </w:numPr>
-      </w:pPr>
-      <w:r>
-        <w:rPr>
-          <w:rFonts w:hint="eastAsia"/>
+        <w:jc w:val="both"/>
+        <w:rPr>
+          <w:rFonts w:ascii="Arial" w:hAnsi="Arial" w:cs="Arial"/>
+          <w:sz w:val="20"/>
+          <w:szCs w:val="20"/>
+        </w:rPr>
+      </w:pPr>
+      <w:r>
+        <w:rPr>
+          <w:rFonts w:ascii="Arial" w:hAnsi="Arial" w:cs="Arial"/>
+          <w:sz w:val="20"/>
+          <w:szCs w:val="20"/>
         </w:rPr>
         <w:t>Paper submission</w:t>
       </w:r>
@@ -275,15 +337,20 @@
           <w:ilvl w:val="0"/>
           <w:numId w:val="1"/>
         </w:numPr>
-      </w:pPr>
-      <w:r>
-        <w:rPr>
-          <w:rFonts w:hint="eastAsia"/>
-        </w:rPr>
-        <w:t xml:space="preserve">Automatic and manual paper assignment based on the preferences of PC </w:t>
-      </w:r>
-      <w:r>
-        <w:t>members</w:t>
+        <w:jc w:val="both"/>
+        <w:rPr>
+          <w:rFonts w:ascii="Arial" w:hAnsi="Arial" w:cs="Arial"/>
+          <w:sz w:val="20"/>
+          <w:szCs w:val="20"/>
+        </w:rPr>
+      </w:pPr>
+      <w:r>
+        <w:rPr>
+          <w:rFonts w:ascii="Arial" w:hAnsi="Arial" w:cs="Arial"/>
+          <w:sz w:val="20"/>
+          <w:szCs w:val="20"/>
+        </w:rPr>
+        <w:t>Automatic and manual paper assignment based on the preferences of PC members</w:t>
       </w:r>
     </w:p>
     <w:p>
@@ -293,10 +360,18 @@
           <w:ilvl w:val="0"/>
           <w:numId w:val="1"/>
         </w:numPr>
-      </w:pPr>
-      <w:r>
-        <w:rPr>
-          <w:rFonts w:hint="eastAsia"/>
+        <w:jc w:val="both"/>
+        <w:rPr>
+          <w:rFonts w:ascii="Arial" w:hAnsi="Arial" w:cs="Arial"/>
+          <w:sz w:val="20"/>
+          <w:szCs w:val="20"/>
+        </w:rPr>
+      </w:pPr>
+      <w:r>
+        <w:rPr>
+          <w:rFonts w:ascii="Arial" w:hAnsi="Arial" w:cs="Arial"/>
+          <w:sz w:val="20"/>
+          <w:szCs w:val="20"/>
         </w:rPr>
         <w:t>List of the latest events</w:t>
       </w:r>
@@ -308,10 +383,18 @@
           <w:ilvl w:val="0"/>
           <w:numId w:val="1"/>
         </w:numPr>
-      </w:pPr>
-      <w:r>
-        <w:rPr>
-          <w:rFonts w:hint="eastAsia"/>
+        <w:jc w:val="both"/>
+        <w:rPr>
+          <w:rFonts w:ascii="Arial" w:hAnsi="Arial" w:cs="Arial"/>
+          <w:sz w:val="20"/>
+          <w:szCs w:val="20"/>
+        </w:rPr>
+      </w:pPr>
+      <w:r>
+        <w:rPr>
+          <w:rFonts w:ascii="Arial" w:hAnsi="Arial" w:cs="Arial"/>
+          <w:sz w:val="20"/>
+          <w:szCs w:val="20"/>
         </w:rPr>
         <w:t>Submission of reviews</w:t>
       </w:r>
@@ -323,10 +406,18 @@
           <w:ilvl w:val="0"/>
           <w:numId w:val="1"/>
         </w:numPr>
-      </w:pPr>
-      <w:r>
-        <w:rPr>
-          <w:rFonts w:hint="eastAsia"/>
+        <w:jc w:val="both"/>
+        <w:rPr>
+          <w:rFonts w:ascii="Arial" w:hAnsi="Arial" w:cs="Arial"/>
+          <w:sz w:val="20"/>
+          <w:szCs w:val="20"/>
+        </w:rPr>
+      </w:pPr>
+      <w:r>
+        <w:rPr>
+          <w:rFonts w:ascii="Arial" w:hAnsi="Arial" w:cs="Arial"/>
+          <w:sz w:val="20"/>
+          <w:szCs w:val="20"/>
         </w:rPr>
         <w:t>Automatic preparation of conference proceedings</w:t>
       </w:r>
@@ -338,19 +429,26 @@
           <w:ilvl w:val="0"/>
           <w:numId w:val="1"/>
         </w:numPr>
-      </w:pPr>
-      <w:r>
-        <w:t>D</w:t>
-      </w:r>
-      <w:r>
-        <w:rPr>
-          <w:rFonts w:hint="eastAsia"/>
-        </w:rPr>
-        <w:t>is</w:t>
-      </w:r>
-      <w:r>
-        <w:rPr>
-          <w:rFonts w:hint="eastAsia"/>
+        <w:jc w:val="both"/>
+        <w:rPr>
+          <w:rFonts w:ascii="Arial" w:hAnsi="Arial" w:cs="Arial"/>
+          <w:sz w:val="20"/>
+          <w:szCs w:val="20"/>
+        </w:rPr>
+      </w:pPr>
+      <w:r>
+        <w:rPr>
+          <w:rFonts w:ascii="Arial" w:hAnsi="Arial" w:cs="Arial"/>
+          <w:sz w:val="20"/>
+          <w:szCs w:val="20"/>
+        </w:rPr>
+        <w:t>Dis</w:t>
+      </w:r>
+      <w:r>
+        <w:rPr>
+          <w:rFonts w:ascii="Arial" w:hAnsi="Arial" w:cs="Arial"/>
+          <w:sz w:val="20"/>
+          <w:szCs w:val="20"/>
         </w:rPr>
         <w:t xml:space="preserve">cussion of reviewing of papers </w:t>
       </w:r>
@@ -362,16 +460,26 @@
           <w:ilvl w:val="0"/>
           <w:numId w:val="1"/>
         </w:numPr>
-      </w:pPr>
-      <w:r>
-        <w:rPr>
-          <w:rFonts w:hint="eastAsia"/>
+        <w:jc w:val="both"/>
+        <w:rPr>
+          <w:rFonts w:ascii="Arial" w:hAnsi="Arial" w:cs="Arial"/>
+          <w:sz w:val="20"/>
+          <w:szCs w:val="20"/>
+        </w:rPr>
+      </w:pPr>
+      <w:r>
+        <w:rPr>
+          <w:rFonts w:ascii="Arial" w:hAnsi="Arial" w:cs="Arial"/>
+          <w:sz w:val="20"/>
+          <w:szCs w:val="20"/>
         </w:rPr>
         <w:t>The author response (aka rebuttal) phase, when the author can r</w:t>
       </w:r>
       <w:r>
         <w:rPr>
-          <w:rFonts w:hint="eastAsia"/>
+          <w:rFonts w:ascii="Arial" w:hAnsi="Arial" w:cs="Arial"/>
+          <w:sz w:val="20"/>
+          <w:szCs w:val="20"/>
         </w:rPr>
         <w:t xml:space="preserve">espond to the reviews </w:t>
       </w:r>
@@ -383,10 +491,18 @@
           <w:ilvl w:val="0"/>
           <w:numId w:val="1"/>
         </w:numPr>
-      </w:pPr>
-      <w:r>
-        <w:rPr>
-          <w:rFonts w:hint="eastAsia"/>
+        <w:jc w:val="both"/>
+        <w:rPr>
+          <w:rFonts w:ascii="Arial" w:hAnsi="Arial" w:cs="Arial"/>
+          <w:sz w:val="20"/>
+          <w:szCs w:val="20"/>
+        </w:rPr>
+      </w:pPr>
+      <w:r>
+        <w:rPr>
+          <w:rFonts w:ascii="Arial" w:hAnsi="Arial" w:cs="Arial"/>
+          <w:sz w:val="20"/>
+          <w:szCs w:val="20"/>
         </w:rPr>
         <w:t>Sending email to PC members, referees and authors (optional)</w:t>
       </w:r>
@@ -398,59 +514,99 @@
           <w:ilvl w:val="0"/>
           <w:numId w:val="1"/>
         </w:numPr>
-      </w:pPr>
-      <w:r>
-        <w:t>M</w:t>
-      </w:r>
-      <w:r>
-        <w:rPr>
-          <w:rFonts w:hint="eastAsia"/>
-        </w:rPr>
-        <w:t>onitoring email (optional)</w:t>
-      </w:r>
-    </w:p>
-    <w:p/>
-    <w:p>
-      <w:pPr>
-        <w:rPr>
+        <w:jc w:val="both"/>
+        <w:rPr>
+          <w:rFonts w:ascii="Arial" w:hAnsi="Arial" w:cs="Arial"/>
+          <w:sz w:val="20"/>
+          <w:szCs w:val="20"/>
+        </w:rPr>
+      </w:pPr>
+      <w:r>
+        <w:rPr>
+          <w:rFonts w:ascii="Arial" w:hAnsi="Arial" w:cs="Arial"/>
+          <w:sz w:val="20"/>
+          <w:szCs w:val="20"/>
+        </w:rPr>
+        <w:t>Monitoring email (optional)</w:t>
+      </w:r>
+    </w:p>
+    <w:p>
+      <w:pPr>
+        <w:rPr>
+          <w:rFonts w:ascii="Arial" w:hAnsi="Arial" w:cs="Arial"/>
+          <w:sz w:val="20"/>
+          <w:szCs w:val="20"/>
+        </w:rPr>
+      </w:pPr>
+    </w:p>
+    <w:p>
+      <w:pPr>
+        <w:rPr>
+          <w:rFonts w:ascii="Arial" w:hAnsi="Arial" w:cs="Arial"/>
           <w:b/>
-        </w:rPr>
-      </w:pPr>
-      <w:r>
-        <w:rPr>
+          <w:sz w:val="20"/>
+          <w:szCs w:val="20"/>
+        </w:rPr>
+      </w:pPr>
+      <w:r>
+        <w:rPr>
+          <w:rFonts w:ascii="Arial" w:hAnsi="Arial" w:cs="Arial"/>
           <w:b/>
+          <w:sz w:val="20"/>
+          <w:szCs w:val="20"/>
         </w:rPr>
         <w:t>Business Value:</w:t>
       </w:r>
     </w:p>
     <w:p>
-      <w:r>
-        <w:t xml:space="preserve">We can expect that there will be more authors who are willing to take part in the conference and be able to go through the process of submission of paper easily. The system can help promote the conference by being easy to use, reliable and always available. </w:t>
-      </w:r>
-      <w:r>
-        <w:t xml:space="preserve">The software </w:t>
-      </w:r>
-      <w:r>
-        <w:t xml:space="preserve">system also aims to minimize the number of people involved in the technical aspects of the conference set up and reduces the cost of organizing a conference. </w:t>
-      </w:r>
-      <w:r>
-        <w:t>The system</w:t>
-      </w:r>
-      <w:r>
-        <w:rPr>
-          <w:rFonts w:hint="eastAsia"/>
-        </w:rPr>
-        <w:t xml:space="preserve"> would </w:t>
-      </w:r>
-      <w:r>
+      <w:pPr>
+        <w:jc w:val="both"/>
+        <w:rPr>
+          <w:rFonts w:ascii="Arial" w:hAnsi="Arial" w:cs="Arial"/>
+          <w:sz w:val="20"/>
+          <w:szCs w:val="20"/>
+        </w:rPr>
+      </w:pPr>
+      <w:r>
+        <w:rPr>
+          <w:rFonts w:ascii="Arial" w:hAnsi="Arial" w:cs="Arial"/>
+          <w:sz w:val="20"/>
+          <w:szCs w:val="20"/>
+        </w:rPr>
+        <w:t xml:space="preserve">We can expect that there will be more authors who are willing to take part in the conference and be able to go through the process of submission of paper easily. The system can help promote the conference by being easy to use, reliable and always available. The software system also aims to minimize the number of people involved in the technical aspects of the conference set up and reduces the cost of organizing a conference. The system would </w:t>
+      </w:r>
+      <w:r>
+        <w:rPr>
+          <w:rFonts w:ascii="Arial" w:hAnsi="Arial" w:cs="Arial"/>
+          <w:sz w:val="20"/>
+          <w:szCs w:val="20"/>
+        </w:rPr>
         <w:t>store data digitally to reduce the amount of paper work.</w:t>
       </w:r>
     </w:p>
-    <w:p/>
-    <w:p>
-      <w:r>
-        <w:rPr>
+    <w:p>
+      <w:pPr>
+        <w:rPr>
+          <w:rFonts w:ascii="Arial" w:hAnsi="Arial" w:cs="Arial"/>
+          <w:sz w:val="20"/>
+          <w:szCs w:val="20"/>
+        </w:rPr>
+      </w:pPr>
+    </w:p>
+    <w:p>
+      <w:pPr>
+        <w:rPr>
+          <w:rFonts w:ascii="Arial" w:hAnsi="Arial" w:cs="Arial"/>
+          <w:sz w:val="20"/>
+          <w:szCs w:val="20"/>
+        </w:rPr>
+      </w:pPr>
+      <w:r>
+        <w:rPr>
+          <w:rFonts w:ascii="Arial" w:hAnsi="Arial" w:cs="Arial"/>
           <w:b/>
+          <w:sz w:val="20"/>
+          <w:szCs w:val="20"/>
         </w:rPr>
         <w:t>Special Issues or Constraints:</w:t>
       </w:r>
@@ -462,43 +618,53 @@
           <w:ilvl w:val="0"/>
           <w:numId w:val="2"/>
         </w:numPr>
-      </w:pPr>
-      <w:r>
-        <w:rPr>
-          <w:rFonts w:hint="eastAsia"/>
+        <w:jc w:val="both"/>
+        <w:rPr>
+          <w:rFonts w:ascii="Arial" w:hAnsi="Arial" w:cs="Arial"/>
+          <w:sz w:val="20"/>
+          <w:szCs w:val="20"/>
+        </w:rPr>
+      </w:pPr>
+      <w:bookmarkStart w:id="0" w:name="_GoBack"/>
+      <w:r>
+        <w:rPr>
+          <w:rFonts w:ascii="Arial" w:hAnsi="Arial" w:cs="Arial"/>
+          <w:sz w:val="20"/>
+          <w:szCs w:val="20"/>
         </w:rPr>
         <w:t>The organizati</w:t>
       </w:r>
       <w:r>
         <w:rPr>
-          <w:rFonts w:hint="eastAsia"/>
+          <w:rFonts w:ascii="Arial" w:hAnsi="Arial" w:cs="Arial"/>
+          <w:sz w:val="20"/>
+          <w:szCs w:val="20"/>
         </w:rPr>
         <w:t>on would like us to use C++</w:t>
       </w:r>
       <w:r>
         <w:rPr>
-          <w:rFonts w:hint="eastAsia"/>
+          <w:rFonts w:ascii="Arial" w:hAnsi="Arial" w:cs="Arial"/>
+          <w:sz w:val="20"/>
+          <w:szCs w:val="20"/>
         </w:rPr>
         <w:t xml:space="preserve"> Programming lang</w:t>
       </w:r>
       <w:r>
         <w:rPr>
-          <w:rFonts w:hint="eastAsia"/>
+          <w:rFonts w:ascii="Arial" w:hAnsi="Arial" w:cs="Arial"/>
+          <w:sz w:val="20"/>
+          <w:szCs w:val="20"/>
         </w:rPr>
         <w:t>uage for the system and expect</w:t>
       </w:r>
       <w:r>
         <w:rPr>
-          <w:rFonts w:hint="eastAsia"/>
-        </w:rPr>
-        <w:t xml:space="preserve"> the system to be easy to use, highly secure, reliable and </w:t>
-      </w:r>
-      <w:r>
-        <w:rPr>
-          <w:rFonts w:hint="eastAsia"/>
-        </w:rPr>
-        <w:lastRenderedPageBreak/>
-        <w:t xml:space="preserve">available. </w:t>
+          <w:rFonts w:ascii="Arial" w:hAnsi="Arial" w:cs="Arial"/>
+          <w:sz w:val="20"/>
+          <w:szCs w:val="20"/>
+        </w:rPr>
+        <w:t xml:space="preserve"> the system to be easy to use, highly secure, reliable and available. </w:t>
       </w:r>
     </w:p>
     <w:p>
@@ -508,30 +674,92 @@
           <w:ilvl w:val="0"/>
           <w:numId w:val="2"/>
         </w:numPr>
-      </w:pPr>
-      <w:r>
+        <w:jc w:val="both"/>
+        <w:rPr>
+          <w:rFonts w:ascii="Arial" w:hAnsi="Arial" w:cs="Arial"/>
+          <w:sz w:val="20"/>
+          <w:szCs w:val="20"/>
+        </w:rPr>
+      </w:pPr>
+      <w:r>
+        <w:rPr>
+          <w:rFonts w:ascii="Arial" w:hAnsi="Arial" w:cs="Arial"/>
+          <w:sz w:val="20"/>
+          <w:szCs w:val="20"/>
+        </w:rPr>
         <w:t>The system should be ready by the end of October.</w:t>
       </w:r>
     </w:p>
-    <w:p>
-      <w:r>
-        <w:rPr>
-          <w:rFonts w:hint="eastAsia"/>
+    <w:bookmarkEnd w:id="0"/>
+    <w:p>
+      <w:pPr>
+        <w:rPr>
+          <w:rFonts w:ascii="Arial" w:hAnsi="Arial" w:cs="Arial"/>
+          <w:sz w:val="20"/>
+          <w:szCs w:val="20"/>
+        </w:rPr>
+      </w:pPr>
+      <w:r>
+        <w:rPr>
+          <w:rFonts w:ascii="Arial" w:hAnsi="Arial" w:cs="Arial"/>
+          <w:sz w:val="20"/>
+          <w:szCs w:val="20"/>
         </w:rPr>
         <w:t xml:space="preserve"> </w:t>
       </w:r>
     </w:p>
     <w:p>
-      <w:r>
+      <w:pPr>
+        <w:rPr>
+          <w:rFonts w:ascii="Arial" w:hAnsi="Arial" w:cs="Arial"/>
+          <w:sz w:val="20"/>
+          <w:szCs w:val="20"/>
+        </w:rPr>
+      </w:pPr>
+      <w:r>
+        <w:rPr>
+          <w:rFonts w:ascii="Arial" w:hAnsi="Arial" w:cs="Arial"/>
+          <w:sz w:val="20"/>
+          <w:szCs w:val="20"/>
+        </w:rPr>
+        <w:lastRenderedPageBreak/>
         <w:t>Created by: Toby Lee</w:t>
       </w:r>
     </w:p>
     <w:p>
-      <w:r>
-        <w:t>Edited by: Ng Shien Wee</w:t>
-      </w:r>
-      <w:bookmarkStart w:id="0" w:name="_GoBack"/>
-      <w:bookmarkEnd w:id="0"/>
+      <w:pPr>
+        <w:rPr>
+          <w:rFonts w:ascii="Arial" w:hAnsi="Arial" w:cs="Arial"/>
+          <w:sz w:val="20"/>
+          <w:szCs w:val="20"/>
+        </w:rPr>
+      </w:pPr>
+      <w:r>
+        <w:rPr>
+          <w:rFonts w:ascii="Arial" w:hAnsi="Arial" w:cs="Arial"/>
+          <w:sz w:val="20"/>
+          <w:szCs w:val="20"/>
+        </w:rPr>
+        <w:t xml:space="preserve">Edited by: Ng </w:t>
+      </w:r>
+      <w:proofErr w:type="spellStart"/>
+      <w:r>
+        <w:rPr>
+          <w:rFonts w:ascii="Arial" w:hAnsi="Arial" w:cs="Arial"/>
+          <w:sz w:val="20"/>
+          <w:szCs w:val="20"/>
+        </w:rPr>
+        <w:t>Shien</w:t>
+      </w:r>
+      <w:proofErr w:type="spellEnd"/>
+      <w:r>
+        <w:rPr>
+          <w:rFonts w:ascii="Arial" w:hAnsi="Arial" w:cs="Arial"/>
+          <w:sz w:val="20"/>
+          <w:szCs w:val="20"/>
+        </w:rPr>
+        <w:t xml:space="preserve"> Wee</w:t>
+      </w:r>
     </w:p>
     <w:sectPr>
       <w:pgSz w:w="11906" w:h="16838"/>

</xml_diff>